<commit_message>
Avancement du calculateur avant le merge vers master
</commit_message>
<xml_diff>
--- a/Sprint 2/Global/AnalyseGlobal.docx
+++ b/Sprint 2/Global/AnalyseGlobal.docx
@@ -1691,7 +1691,6 @@
           <w:szCs w:val="24"/>
         </w:rPr>
       </w:pPr>
-      <w:bookmarkStart w:id="0" w:name="_GoBack"/>
       <w:r>
         <w:rPr>
           <w:noProof/>
@@ -1748,7 +1747,6 @@
           </wp:inline>
         </w:drawing>
       </w:r>
-      <w:bookmarkEnd w:id="0"/>
     </w:p>
     <w:p>
       <w:pPr>
@@ -3498,6 +3496,84 @@
         </w:rPr>
         <w:t>Lors de la sélection d’une salle pour un sous-évènement elle va garder cette salle pour le reste du sous-évènement.</w:t>
       </w:r>
+    </w:p>
+    <w:p>
+      <w:pPr>
+        <w:rPr>
+          <w:sz w:val="24"/>
+          <w:szCs w:val="24"/>
+        </w:rPr>
+      </w:pPr>
+      <w:r>
+        <w:rPr>
+          <w:sz w:val="24"/>
+          <w:szCs w:val="24"/>
+        </w:rPr>
+        <w:t>Le total affiché</w:t>
+      </w:r>
+      <w:r>
+        <w:rPr>
+          <w:sz w:val="24"/>
+          <w:szCs w:val="24"/>
+        </w:rPr>
+        <w:t xml:space="preserve"> sera le total du montant avec les rabais.</w:t>
+      </w:r>
+    </w:p>
+    <w:p>
+      <w:pPr>
+        <w:rPr>
+          <w:sz w:val="24"/>
+          <w:szCs w:val="24"/>
+        </w:rPr>
+      </w:pPr>
+      <w:r>
+        <w:rPr>
+          <w:sz w:val="24"/>
+          <w:szCs w:val="24"/>
+        </w:rPr>
+        <w:t>Une vérification simple serait effectuée partout pour s’assurer que c’est bien des chiffres.</w:t>
+      </w:r>
+    </w:p>
+    <w:p>
+      <w:pPr>
+        <w:rPr>
+          <w:sz w:val="24"/>
+          <w:szCs w:val="24"/>
+        </w:rPr>
+      </w:pPr>
+      <w:r>
+        <w:rPr>
+          <w:sz w:val="24"/>
+          <w:szCs w:val="24"/>
+        </w:rPr>
+        <w:t xml:space="preserve">Une vérification </w:t>
+      </w:r>
+      <w:proofErr w:type="gramStart"/>
+      <w:r>
+        <w:rPr>
+          <w:sz w:val="24"/>
+          <w:szCs w:val="24"/>
+        </w:rPr>
+        <w:t>vérifieras</w:t>
+      </w:r>
+      <w:proofErr w:type="gramEnd"/>
+      <w:r>
+        <w:rPr>
+          <w:sz w:val="24"/>
+          <w:szCs w:val="24"/>
+        </w:rPr>
+        <w:t xml:space="preserve"> que le % de rabais des tranches d’âge ne dépasse pas 100%</w:t>
+      </w:r>
+    </w:p>
+    <w:p>
+      <w:pPr>
+        <w:rPr>
+          <w:sz w:val="24"/>
+          <w:szCs w:val="24"/>
+        </w:rPr>
+      </w:pPr>
+      <w:bookmarkStart w:id="0" w:name="_GoBack"/>
+      <w:bookmarkEnd w:id="0"/>
     </w:p>
     <w:p>
       <w:pPr>
@@ -4952,7 +5028,7 @@
 </file>
 
 <file path=customXml/itemProps1.xml><?xml version="1.0" encoding="utf-8"?>
-<ds:datastoreItem xmlns:ds="http://schemas.openxmlformats.org/officeDocument/2006/customXml" ds:itemID="{B7AC72CE-6725-4736-8F2B-FC4A793DD79D}">
+<ds:datastoreItem xmlns:ds="http://schemas.openxmlformats.org/officeDocument/2006/customXml" ds:itemID="{92C8DF23-9828-46BE-95DA-C346D2508F49}">
   <ds:schemaRefs>
     <ds:schemaRef ds:uri="http://schemas.openxmlformats.org/officeDocument/2006/bibliography"/>
   </ds:schemaRefs>

</xml_diff>